<commit_message>
Spelling corrections (by Hans Loedeman).
</commit_message>
<xml_diff>
--- a/Sources/Matthew Henry/Matthew Henry - NT - 24 2 Johannes.docx
+++ b/Sources/Matthew Henry/Matthew Henry - NT - 24 2 Johannes.docx
@@ -396,13 +396,7 @@
         <w:rPr>
           <w:lang w:val="nl-NL"/>
         </w:rPr>
-        <w:t>rusttijd voor over, om een gesprek te</w:t>
-      </w:r>
-      <w:r>
-        <w:rPr>
-          <w:lang w:val="nl-NL"/>
-        </w:rPr>
-        <w:t xml:space="preserve"> voeren met de Samaritaanse</w:t>
+        <w:t>rusttijd voor over, om een gesprek te voeren met de Samaritaanse</w:t>
       </w:r>
       <w:r>
         <w:rPr>
@@ -2209,13 +2203,7 @@
           <w:lang w:val="nl-NL"/>
         </w:rPr>
         <w:lastRenderedPageBreak/>
-        <w:t>H</w:t>
-      </w:r>
-      <w:r>
-        <w:rPr>
-          <w:lang w:val="nl-NL"/>
-        </w:rPr>
-        <w:t>OOFDSTUK</w:t>
+        <w:t>HOOFDSTUK</w:t>
       </w:r>
       <w:r>
         <w:rPr>
@@ -2258,13 +2246,7 @@
         <w:rPr>
           <w:lang w:val="nl-NL"/>
         </w:rPr>
-        <w:t>D</w:t>
-      </w:r>
-      <w:r>
-        <w:rPr>
-          <w:lang w:val="nl-NL"/>
-        </w:rPr>
-        <w:t>e</w:t>
+        <w:t>De</w:t>
       </w:r>
       <w:r>
         <w:rPr>
@@ -2746,13 +2728,7 @@
         <w:rPr>
           <w:lang w:val="nl-NL"/>
         </w:rPr>
-        <w:t>persoonlijke o</w:t>
-      </w:r>
-      <w:r>
-        <w:rPr>
-          <w:lang w:val="nl-NL"/>
-        </w:rPr>
-        <w:t>ntmoeting verschuivende,</w:t>
+        <w:t>persoonlijke ontmoeting verschuivende,</w:t>
       </w:r>
       <w:r>
         <w:rPr>
@@ -2852,13 +2828,7 @@
           <w:lang w:val="nl-NL"/>
         </w:rPr>
         <w:lastRenderedPageBreak/>
-        <w:t>2</w:t>
-      </w:r>
-      <w:r>
-        <w:rPr>
-          <w:lang w:val="nl-NL"/>
-        </w:rPr>
-        <w:t xml:space="preserve"> Johannes</w:t>
+        <w:t>2 Johannes</w:t>
       </w:r>
       <w:r>
         <w:rPr>
@@ -6617,16 +6587,7 @@
           <w:sz w:val="24"/>
           <w:lang w:val="nl-NL"/>
         </w:rPr>
-        <w:t>hare kindere</w:t>
-      </w:r>
-      <w:r>
-        <w:rPr>
-          <w:rFonts w:ascii="Times New Roman"/>
-          <w:spacing w:val="-3"/>
-          <w:sz w:val="24"/>
-          <w:lang w:val="nl-NL"/>
-        </w:rPr>
-        <w:t xml:space="preserve">n. Waarschijnlijk </w:t>
+        <w:t xml:space="preserve">hare kinderen. Waarschijnlijk </w:t>
       </w:r>
       <w:r>
         <w:rPr>
@@ -25970,8 +25931,6 @@
         </w:rPr>
         <w:t>de</w:t>
       </w:r>
-      <w:bookmarkStart w:id="7" w:name="_GoBack"/>
-      <w:bookmarkEnd w:id="7"/>
     </w:p>
     <w:p>
       <w:pPr>
@@ -26006,14 +25965,7 @@
           <w:lang w:val="nl-NL"/>
         </w:rPr>
         <w:lastRenderedPageBreak/>
-        <w:t>d</w:t>
-      </w:r>
-      <w:r>
-        <w:rPr>
-          <w:spacing w:val="-3"/>
-          <w:lang w:val="nl-NL"/>
-        </w:rPr>
-        <w:t xml:space="preserve">eugdzaamheid </w:t>
+        <w:t xml:space="preserve">deugdzaamheid </w:t>
       </w:r>
       <w:r>
         <w:rPr>
@@ -26867,20 +26819,14 @@
           <w:lang w:val="nl-NL"/>
         </w:rPr>
       </w:pPr>
-      <w:bookmarkStart w:id="8" w:name="1:7-9"/>
-      <w:bookmarkEnd w:id="8"/>
+      <w:bookmarkStart w:id="7" w:name="1:7-9"/>
+      <w:bookmarkEnd w:id="7"/>
       <w:r>
         <w:rPr>
           <w:lang w:val="nl-NL"/>
         </w:rPr>
         <w:lastRenderedPageBreak/>
-        <w:t>2</w:t>
-      </w:r>
-      <w:r>
-        <w:rPr>
-          <w:lang w:val="nl-NL"/>
-        </w:rPr>
-        <w:t xml:space="preserve"> Johannes</w:t>
+        <w:t>2 Johannes</w:t>
       </w:r>
       <w:r>
         <w:rPr>
@@ -32922,291 +32868,29 @@
       <w:r>
         <w:rPr>
           <w:rFonts w:ascii="Times New Roman"/>
-          <w:spacing w:val="-4"/>
-          <w:sz w:val="24"/>
-          <w:lang w:val="nl-NL"/>
-        </w:rPr>
-        <w:t>overhand</w:t>
-      </w:r>
-      <w:r>
-        <w:rPr>
-          <w:rFonts w:ascii="Times New Roman"/>
-          <w:spacing w:val="-29"/>
-          <w:sz w:val="24"/>
-          <w:lang w:val="nl-NL"/>
-        </w:rPr>
-        <w:t xml:space="preserve"> </w:t>
-      </w:r>
-      <w:r>
-        <w:rPr>
-          <w:rFonts w:ascii="Times New Roman"/>
-          <w:spacing w:val="-4"/>
-          <w:sz w:val="24"/>
-          <w:lang w:val="nl-NL"/>
-        </w:rPr>
-        <w:t>krijgen,</w:t>
-      </w:r>
-      <w:r>
-        <w:rPr>
-          <w:rFonts w:ascii="Times New Roman"/>
-          <w:spacing w:val="-29"/>
-          <w:sz w:val="24"/>
-          <w:lang w:val="nl-NL"/>
-        </w:rPr>
-        <w:t xml:space="preserve"> </w:t>
-      </w:r>
-      <w:r>
-        <w:rPr>
-          <w:rFonts w:ascii="Times New Roman"/>
-          <w:spacing w:val="-3"/>
-          <w:sz w:val="24"/>
-          <w:lang w:val="nl-NL"/>
-        </w:rPr>
-        <w:t>dat</w:t>
-      </w:r>
-      <w:r>
-        <w:rPr>
-          <w:rFonts w:ascii="Times New Roman"/>
-          <w:spacing w:val="-29"/>
-          <w:sz w:val="24"/>
-          <w:lang w:val="nl-NL"/>
-        </w:rPr>
-        <w:t xml:space="preserve"> </w:t>
-      </w:r>
-      <w:r>
-        <w:rPr>
-          <w:rFonts w:ascii="Times New Roman"/>
-          <w:spacing w:val="-4"/>
-          <w:sz w:val="24"/>
-          <w:lang w:val="nl-NL"/>
-        </w:rPr>
-        <w:t>zelfs</w:t>
-      </w:r>
-    </w:p>
-    <w:p>
-      <w:pPr>
-        <w:pStyle w:val="Plattetekst"/>
-        <w:spacing w:line="274" w:lineRule="exact"/>
-        <w:ind w:left="115"/>
-        <w:jc w:val="both"/>
-        <w:rPr>
-          <w:lang w:val="nl-NL"/>
-        </w:rPr>
-      </w:pPr>
-      <w:r>
-        <w:rPr>
-          <w:lang w:val="nl-NL"/>
-        </w:rPr>
-        <w:t>de</w:t>
-      </w:r>
-      <w:r>
-        <w:rPr>
-          <w:spacing w:val="-7"/>
-          <w:lang w:val="nl-NL"/>
-        </w:rPr>
-        <w:t xml:space="preserve"> </w:t>
-      </w:r>
-      <w:r>
-        <w:rPr>
-          <w:lang w:val="nl-NL"/>
-        </w:rPr>
-        <w:t>uitverkorenen</w:t>
-      </w:r>
-      <w:r>
-        <w:rPr>
-          <w:spacing w:val="-7"/>
-          <w:lang w:val="nl-NL"/>
-        </w:rPr>
-        <w:t xml:space="preserve"> </w:t>
-      </w:r>
-      <w:r>
-        <w:rPr>
-          <w:lang w:val="nl-NL"/>
-        </w:rPr>
-        <w:t>er</w:t>
-      </w:r>
-      <w:r>
-        <w:rPr>
-          <w:spacing w:val="-7"/>
-          <w:lang w:val="nl-NL"/>
-        </w:rPr>
-        <w:t xml:space="preserve"> </w:t>
-      </w:r>
-      <w:r>
-        <w:rPr>
-          <w:lang w:val="nl-NL"/>
-        </w:rPr>
-        <w:t>door</w:t>
-      </w:r>
-      <w:r>
-        <w:rPr>
-          <w:spacing w:val="-7"/>
-          <w:lang w:val="nl-NL"/>
-        </w:rPr>
-        <w:t xml:space="preserve"> </w:t>
-      </w:r>
-      <w:r>
-        <w:rPr>
-          <w:lang w:val="nl-NL"/>
-        </w:rPr>
-        <w:t>in</w:t>
-      </w:r>
-      <w:r>
-        <w:rPr>
-          <w:spacing w:val="-7"/>
-          <w:lang w:val="nl-NL"/>
-        </w:rPr>
-        <w:t xml:space="preserve"> </w:t>
-      </w:r>
-      <w:r>
-        <w:rPr>
-          <w:lang w:val="nl-NL"/>
-        </w:rPr>
-        <w:t>gevaar</w:t>
-      </w:r>
-      <w:r>
-        <w:rPr>
-          <w:spacing w:val="-7"/>
-          <w:lang w:val="nl-NL"/>
-        </w:rPr>
-        <w:t xml:space="preserve"> </w:t>
-      </w:r>
-      <w:r>
-        <w:rPr>
-          <w:lang w:val="nl-NL"/>
-        </w:rPr>
-        <w:t>zouden</w:t>
-      </w:r>
-      <w:r>
-        <w:rPr>
-          <w:spacing w:val="-7"/>
-          <w:lang w:val="nl-NL"/>
-        </w:rPr>
-        <w:t xml:space="preserve"> </w:t>
-      </w:r>
-      <w:r>
-        <w:rPr>
-          <w:lang w:val="nl-NL"/>
-        </w:rPr>
-        <w:t>komen.</w:t>
-      </w:r>
-      <w:r>
-        <w:rPr>
-          <w:spacing w:val="-7"/>
-          <w:lang w:val="nl-NL"/>
-        </w:rPr>
-        <w:t xml:space="preserve"> </w:t>
-      </w:r>
-      <w:r>
-        <w:rPr>
-          <w:lang w:val="nl-NL"/>
-        </w:rPr>
-        <w:t>Voor</w:t>
-      </w:r>
-      <w:r>
-        <w:rPr>
-          <w:spacing w:val="-7"/>
-          <w:lang w:val="nl-NL"/>
-        </w:rPr>
-        <w:t xml:space="preserve"> </w:t>
-      </w:r>
-      <w:r>
-        <w:rPr>
-          <w:lang w:val="nl-NL"/>
-        </w:rPr>
-        <w:t>twee</w:t>
-      </w:r>
-      <w:r>
-        <w:rPr>
-          <w:spacing w:val="-7"/>
-          <w:lang w:val="nl-NL"/>
-        </w:rPr>
-        <w:t xml:space="preserve"> </w:t>
-      </w:r>
-      <w:r>
-        <w:rPr>
-          <w:lang w:val="nl-NL"/>
-        </w:rPr>
-        <w:t>dingen</w:t>
-      </w:r>
-      <w:r>
-        <w:rPr>
-          <w:spacing w:val="-7"/>
-          <w:lang w:val="nl-NL"/>
-        </w:rPr>
-        <w:t xml:space="preserve"> </w:t>
-      </w:r>
-      <w:r>
-        <w:rPr>
-          <w:lang w:val="nl-NL"/>
-        </w:rPr>
-        <w:t>moeten</w:t>
-      </w:r>
-      <w:r>
-        <w:rPr>
-          <w:spacing w:val="-7"/>
-          <w:lang w:val="nl-NL"/>
-        </w:rPr>
-        <w:t xml:space="preserve"> </w:t>
-      </w:r>
-      <w:r>
-        <w:rPr>
-          <w:lang w:val="nl-NL"/>
-        </w:rPr>
-        <w:t>zij</w:t>
-      </w:r>
-      <w:r>
-        <w:rPr>
-          <w:spacing w:val="-7"/>
-          <w:lang w:val="nl-NL"/>
-        </w:rPr>
-        <w:t xml:space="preserve"> </w:t>
-      </w:r>
-      <w:r>
-        <w:rPr>
-          <w:lang w:val="nl-NL"/>
-        </w:rPr>
-        <w:t>op</w:t>
-      </w:r>
-      <w:r>
-        <w:rPr>
-          <w:spacing w:val="-7"/>
-          <w:lang w:val="nl-NL"/>
-        </w:rPr>
-        <w:t xml:space="preserve"> </w:t>
-      </w:r>
-      <w:r>
-        <w:rPr>
-          <w:lang w:val="nl-NL"/>
-        </w:rPr>
-        <w:t>hun</w:t>
-      </w:r>
-      <w:r>
-        <w:rPr>
-          <w:spacing w:val="-7"/>
-          <w:lang w:val="nl-NL"/>
-        </w:rPr>
-        <w:t xml:space="preserve"> </w:t>
-      </w:r>
-      <w:r>
-        <w:rPr>
-          <w:lang w:val="nl-NL"/>
-        </w:rPr>
-        <w:t>hoede</w:t>
-      </w:r>
-      <w:r>
-        <w:rPr>
-          <w:spacing w:val="-7"/>
-          <w:lang w:val="nl-NL"/>
-        </w:rPr>
-        <w:t xml:space="preserve"> </w:t>
-      </w:r>
-      <w:r>
-        <w:rPr>
-          <w:lang w:val="nl-NL"/>
-        </w:rPr>
-        <w:t>zijn:</w:t>
-      </w:r>
+          <w:sz w:val="24"/>
+          <w:lang w:val="nl-NL"/>
+        </w:rPr>
+        <w:t>overhand krijgen, dat zelfs</w:t>
+      </w:r>
+      <w:r>
+        <w:rPr>
+          <w:rFonts w:ascii="Times New Roman"/>
+          <w:sz w:val="24"/>
+          <w:lang w:val="nl-NL"/>
+        </w:rPr>
+        <w:t xml:space="preserve"> </w:t>
+      </w:r>
+      <w:bookmarkStart w:id="8" w:name="_GoBack"/>
+      <w:r>
+        <w:rPr>
+          <w:rFonts w:ascii="Times New Roman"/>
+          <w:sz w:val="24"/>
+          <w:lang w:val="nl-NL"/>
+        </w:rPr>
+        <w:t>de uitverkorenen er door in gevaar zouden komen. Voor twee dingen moeten zij op hun hoede zijn:</w:t>
+      </w:r>
+      <w:bookmarkEnd w:id="8"/>
     </w:p>
     <w:p>
       <w:pPr>
@@ -36407,13 +36091,7 @@
         <w:rPr>
           <w:lang w:val="nl-NL"/>
         </w:rPr>
-        <w:t>trou</w:t>
-      </w:r>
-      <w:r>
-        <w:rPr>
-          <w:lang w:val="nl-NL"/>
-        </w:rPr>
-        <w:t>w</w:t>
+        <w:t>trouw</w:t>
       </w:r>
       <w:r>
         <w:rPr>
@@ -44337,15 +44015,7 @@
           <w:sz w:val="24"/>
           <w:lang w:val="nl-NL"/>
         </w:rPr>
-        <w:t xml:space="preserve">boze </w:t>
-      </w:r>
-      <w:r>
-        <w:rPr>
-          <w:rFonts w:ascii="Times New Roman"/>
-          <w:sz w:val="24"/>
-          <w:lang w:val="nl-NL"/>
-        </w:rPr>
-        <w:t xml:space="preserve">werken, vers 11. </w:t>
+        <w:t xml:space="preserve">boze werken, vers 11. </w:t>
       </w:r>
       <w:r>
         <w:rPr>
@@ -44456,15 +44126,7 @@
           <w:sz w:val="24"/>
           <w:lang w:val="nl-NL"/>
         </w:rPr>
-        <w:t>k</w:t>
-      </w:r>
-      <w:r>
-        <w:rPr>
-          <w:rFonts w:ascii="Times New Roman"/>
-          <w:sz w:val="24"/>
-          <w:lang w:val="nl-NL"/>
-        </w:rPr>
-        <w:t xml:space="preserve">an aan </w:t>
+        <w:t xml:space="preserve">kan aan </w:t>
       </w:r>
       <w:r>
         <w:rPr>
@@ -50203,7 +49865,6 @@
   <w:style w:type="character" w:default="1" w:styleId="Standaardalinea-lettertype">
     <w:name w:val="Default Paragraph Font"/>
     <w:uiPriority w:val="1"/>
-    <w:semiHidden/>
     <w:unhideWhenUsed/>
   </w:style>
   <w:style w:type="table" w:default="1" w:styleId="Standaardtabel">

</xml_diff>